<commit_message>
V0.91 Fixed some typos
</commit_message>
<xml_diff>
--- a/FinalProject_MS3.docx
+++ b/FinalProject_MS3.docx
@@ -78,20 +78,33 @@
         </w:rPr>
         <w:t>0.9</w:t>
       </w:r>
+      <w:r>
+        <w:rPr>
+          <w:color w:val="FF0000"/>
+        </w:rPr>
+        <w:t>1</w:t>
+      </w:r>
+      <w:r>
+        <w:t xml:space="preserve">(Milestone 3) </w:t>
+      </w:r>
+    </w:p>
+    <w:p>
+      <w:pPr>
+        <w:jc w:val="center"/>
+      </w:pPr>
+      <w:r>
+        <w:rPr>
+          <w:color w:val="FF0000"/>
+          <w:sz w:val="14"/>
+          <w:szCs w:val="12"/>
+        </w:rPr>
+        <w:t>V0.91, fixed typos</w:t>
+      </w:r>
+      <w:r>
+        <w:br/>
+      </w:r>
       <w:bookmarkStart w:id="0" w:name="_GoBack"/>
       <w:bookmarkEnd w:id="0"/>
-      <w:r>
-        <w:t xml:space="preserve">(Milestone </w:t>
-      </w:r>
-      <w:r>
-        <w:t>3</w:t>
-      </w:r>
-      <w:r>
-        <w:t xml:space="preserve">) </w:t>
-      </w:r>
-      <w:r>
-        <w:br/>
-      </w:r>
     </w:p>
     <w:p>
       <w:r>
@@ -109,15 +122,7 @@
     </w:p>
     <w:p>
       <w:r>
-        <w:t xml:space="preserve">Before we start developing the application, we need to have few classes developed to help us with the dates in the system </w:t>
-      </w:r>
-      <w:proofErr w:type="gramStart"/>
-      <w:r>
-        <w:t>and also</w:t>
-      </w:r>
-      <w:proofErr w:type="gramEnd"/>
-      <w:r>
-        <w:t xml:space="preserve"> the user interface of the application. </w:t>
+        <w:t xml:space="preserve">Before we start developing the application, we need to have few classes developed to help us with the dates in the system and also the user interface of the application. </w:t>
       </w:r>
     </w:p>
     <w:p>
@@ -269,27 +274,7 @@
           <w:iCs/>
           <w:szCs w:val="28"/>
         </w:rPr>
-        <w:t xml:space="preserve">You need to mention the workshop name or assignment name </w:t>
-      </w:r>
-      <w:proofErr w:type="gramStart"/>
-      <w:r>
-        <w:rPr>
-          <w:rFonts w:cstheme="minorHAnsi"/>
-          <w:i/>
-          <w:iCs/>
-          <w:szCs w:val="28"/>
-        </w:rPr>
-        <w:t>and also</w:t>
-      </w:r>
-      <w:proofErr w:type="gramEnd"/>
-      <w:r>
-        <w:rPr>
-          <w:rFonts w:cstheme="minorHAnsi"/>
-          <w:i/>
-          <w:iCs/>
-          <w:szCs w:val="28"/>
-        </w:rPr>
-        <w:t xml:space="preserve"> the file name and the parts in which you received the code for help.</w:t>
+        <w:t>You need to mention the workshop name or assignment name and also the file name and the parts in which you received the code for help.</w:t>
       </w:r>
     </w:p>
     <w:p>
@@ -354,6 +339,7 @@
           <w:szCs w:val="27"/>
           <w:lang w:val="en-US"/>
         </w:rPr>
+        <w:lastRenderedPageBreak/>
         <w:t>Project Development notes</w:t>
       </w:r>
     </w:p>
@@ -707,7 +693,6 @@
         </w:numPr>
       </w:pPr>
       <w:r>
-        <w:lastRenderedPageBreak/>
         <w:t>Month, an integer between 1 and 12</w:t>
       </w:r>
     </w:p>
@@ -1286,7 +1271,6 @@
     </w:p>
     <w:p>
       <w:r>
-        <w:lastRenderedPageBreak/>
         <w:t xml:space="preserve">Overload the following comparison operators to compare two dates. </w:t>
       </w:r>
     </w:p>
@@ -3044,7 +3028,6 @@
           <w:sz w:val="19"/>
           <w:szCs w:val="19"/>
         </w:rPr>
-        <w:lastRenderedPageBreak/>
         <w:t xml:space="preserve">                                   of the date */</w:t>
       </w:r>
     </w:p>
@@ -3275,32 +3258,22 @@
         <w:br/>
         <w:t>~</w:t>
       </w:r>
+      <w:proofErr w:type="gramStart"/>
+      <w:r>
+        <w:t>fardad.soleimanloo</w:t>
+      </w:r>
+      <w:proofErr w:type="gramEnd"/>
+      <w:r>
+        <w:t>/244/ms1/</w:t>
+      </w:r>
       <w:proofErr w:type="spellStart"/>
-      <w:proofErr w:type="gramStart"/>
-      <w:r>
-        <w:t>fardad.soleimanloo</w:t>
+      <w:r>
+        <w:t>dateTester</w:t>
       </w:r>
       <w:proofErr w:type="spellEnd"/>
-      <w:proofErr w:type="gramEnd"/>
-      <w:r>
-        <w:t>/244/ms1/</w:t>
-      </w:r>
-      <w:proofErr w:type="spellStart"/>
-      <w:r>
-        <w:t>dateTester</w:t>
-      </w:r>
-      <w:proofErr w:type="spellEnd"/>
       <w:r>
         <w:br/>
-        <w:t>~</w:t>
-      </w:r>
-      <w:proofErr w:type="spellStart"/>
-      <w:r>
-        <w:t>fardad.soleimanloo</w:t>
-      </w:r>
-      <w:proofErr w:type="spellEnd"/>
-      <w:r>
-        <w:t>/244/ms1/</w:t>
+        <w:t>~fardad.soleimanloo/244/ms1/</w:t>
       </w:r>
       <w:proofErr w:type="spellStart"/>
       <w:r>
@@ -3523,15 +3496,7 @@
       </w:r>
       <w:proofErr w:type="spellEnd"/>
       <w:r>
-        <w:t xml:space="preserve"> is only to be set to a value </w:t>
-      </w:r>
-      <w:proofErr w:type="gramStart"/>
-      <w:r>
-        <w:t>at the moment</w:t>
-      </w:r>
-      <w:proofErr w:type="gramEnd"/>
-      <w:r>
-        <w:t xml:space="preserve"> of instantiation (or initialization) and is not changeable after the </w:t>
+        <w:t xml:space="preserve"> is only to be set to a value at the moment of instantiation (or initialization) and is not changeable after the </w:t>
       </w:r>
       <w:proofErr w:type="spellStart"/>
       <w:r>
@@ -3569,15 +3534,7 @@
         <w:spacing w:after="0" w:line="240" w:lineRule="auto"/>
       </w:pPr>
       <w:r>
-        <w:t xml:space="preserve">If no value is provided for the description </w:t>
-      </w:r>
-      <w:proofErr w:type="gramStart"/>
-      <w:r>
-        <w:t>at the moment</w:t>
-      </w:r>
-      <w:proofErr w:type="gramEnd"/>
-      <w:r>
-        <w:t xml:space="preserve"> of creation, the </w:t>
+        <w:t xml:space="preserve">If no value is provided for the description at the moment of creation, the </w:t>
       </w:r>
       <w:proofErr w:type="spellStart"/>
       <w:r>
@@ -3668,7 +3625,6 @@
         <w:spacing w:after="0" w:line="240" w:lineRule="auto"/>
       </w:pPr>
       <w:r>
-        <w:lastRenderedPageBreak/>
         <w:t xml:space="preserve">When a </w:t>
       </w:r>
       <w:proofErr w:type="spellStart"/>
@@ -4245,11 +4201,7 @@
       </w:r>
       <w:proofErr w:type="spellEnd"/>
       <w:r>
-        <w:t xml:space="preserve"> one by one; adding a row number in front of each. </w:t>
-      </w:r>
-      <w:r>
-        <w:lastRenderedPageBreak/>
-        <w:t xml:space="preserve">The row numbers are printed in two spaces, right justified followed by a “dash” and a “space”. </w:t>
+        <w:t xml:space="preserve"> one by one; adding a row number in front of each. The row numbers are printed in two spaces, right justified followed by a “dash” and a “space”. </w:t>
       </w:r>
       <w:r>
         <w:br/>
@@ -5201,7 +5153,6 @@
           <w:color w:val="000000"/>
           <w:szCs w:val="24"/>
         </w:rPr>
-        <w:lastRenderedPageBreak/>
         <w:t xml:space="preserve">        </w:t>
       </w:r>
       <w:r>
@@ -6155,32 +6106,22 @@
         <w:br/>
         <w:t>~</w:t>
       </w:r>
+      <w:proofErr w:type="gramStart"/>
+      <w:r>
+        <w:t>fardad.soleimanloo</w:t>
+      </w:r>
+      <w:proofErr w:type="gramEnd"/>
+      <w:r>
+        <w:t>/244/ms1/</w:t>
+      </w:r>
       <w:proofErr w:type="spellStart"/>
-      <w:proofErr w:type="gramStart"/>
-      <w:r>
-        <w:t>fardad.soleimanloo</w:t>
+      <w:r>
+        <w:t>menuTester</w:t>
       </w:r>
       <w:proofErr w:type="spellEnd"/>
-      <w:proofErr w:type="gramEnd"/>
-      <w:r>
-        <w:t>/244/ms1/</w:t>
-      </w:r>
-      <w:proofErr w:type="spellStart"/>
-      <w:r>
-        <w:t>menuTester</w:t>
-      </w:r>
-      <w:proofErr w:type="spellEnd"/>
       <w:r>
         <w:br/>
-        <w:t>~</w:t>
-      </w:r>
-      <w:proofErr w:type="spellStart"/>
-      <w:r>
-        <w:t>fardad.soleimanloo</w:t>
-      </w:r>
-      <w:proofErr w:type="spellEnd"/>
-      <w:r>
-        <w:t>/244/ms1/</w:t>
+        <w:t>~fardad.soleimanloo/244/ms1/</w:t>
       </w:r>
       <w:r>
         <w:t xml:space="preserve"> </w:t>
@@ -7128,6 +7069,7 @@
         </w:rPr>
         <w:t xml:space="preserve"> (where </w:t>
       </w:r>
+      <w:proofErr w:type="spellStart"/>
       <w:r>
         <w:rPr>
           <w:rFonts w:ascii="Consolas" w:hAnsi="Consolas" w:cs="Consolas"/>
@@ -7152,6 +7094,7 @@
         </w:rPr>
         <w:t>ble</w:t>
       </w:r>
+      <w:proofErr w:type="spellEnd"/>
       <w:r>
         <w:rPr>
           <w:rFonts w:cstheme="minorHAnsi"/>
@@ -7253,7 +7196,6 @@
     </w:p>
     <w:p>
       <w:r>
-        <w:lastRenderedPageBreak/>
         <w:t xml:space="preserve">On Matrix compile your </w:t>
       </w:r>
       <w:proofErr w:type="spellStart"/>
@@ -7308,12 +7250,10 @@
       <w:r>
         <w:t>~</w:t>
       </w:r>
-      <w:proofErr w:type="spellStart"/>
       <w:proofErr w:type="gramStart"/>
       <w:r>
         <w:t>fardad.soleimanloo</w:t>
       </w:r>
-      <w:proofErr w:type="spellEnd"/>
       <w:proofErr w:type="gramEnd"/>
       <w:r>
         <w:t>/244/ms2/</w:t>
@@ -7910,20 +7850,7 @@
           <w:szCs w:val="27"/>
           <w:lang w:eastAsia="en-CA"/>
         </w:rPr>
-        <w:t xml:space="preserve">, the </w:t>
-      </w:r>
-      <w:r>
-        <w:rPr>
-          <w:rFonts w:ascii="Arial" w:eastAsia="Times New Roman" w:hAnsi="Arial" w:cs="Arial"/>
-          <w:b/>
-          <w:bCs/>
-          <w:caps/>
-          <w:color w:val="4599B1"/>
-          <w:sz w:val="27"/>
-          <w:szCs w:val="27"/>
-          <w:lang w:eastAsia="en-CA"/>
-        </w:rPr>
-        <w:t>PUBRECORD Absract Class</w:t>
+        <w:t>, the PUBRECORD Absract Class</w:t>
       </w:r>
     </w:p>
     <w:p>
@@ -7944,28 +7871,7 @@
           <w:rFonts w:cstheme="minorHAnsi"/>
           <w:szCs w:val="28"/>
         </w:rPr>
-        <w:t xml:space="preserve">Create an </w:t>
-      </w:r>
-      <w:r>
-        <w:rPr>
-          <w:rFonts w:cstheme="minorHAnsi"/>
-          <w:szCs w:val="28"/>
-        </w:rPr>
-        <w:t>abstract class</w:t>
-      </w:r>
-      <w:r>
-        <w:rPr>
-          <w:rFonts w:cstheme="minorHAnsi"/>
-          <w:szCs w:val="28"/>
-        </w:rPr>
-        <w:t xml:space="preserve"> </w:t>
-      </w:r>
-      <w:r>
-        <w:rPr>
-          <w:rFonts w:cstheme="minorHAnsi"/>
-          <w:szCs w:val="28"/>
-        </w:rPr>
-        <w:t xml:space="preserve">for holding records of publications in a library. Call this class </w:t>
+        <w:t xml:space="preserve">Create an abstract class for holding records of publications in a library. Call this class </w:t>
       </w:r>
       <w:r>
         <w:rPr>
@@ -8038,14 +7944,7 @@
           <w:rFonts w:cstheme="minorHAnsi"/>
           <w:szCs w:val="28"/>
         </w:rPr>
-        <w:t xml:space="preserve"> </w:t>
-      </w:r>
-      <w:r>
-        <w:rPr>
-          <w:rFonts w:cstheme="minorHAnsi"/>
-          <w:szCs w:val="28"/>
-        </w:rPr>
-        <w:t xml:space="preserve">module Create two global constant integers called </w:t>
+        <w:t xml:space="preserve"> module Create two global constant integers called </w:t>
       </w:r>
       <w:r>
         <w:rPr>
@@ -8127,14 +8026,7 @@
           <w:rFonts w:cstheme="minorHAnsi"/>
           <w:szCs w:val="28"/>
         </w:rPr>
-        <w:t xml:space="preserve"> </w:t>
-      </w:r>
-      <w:r>
-        <w:rPr>
-          <w:rFonts w:cstheme="minorHAnsi"/>
-          <w:szCs w:val="28"/>
-        </w:rPr>
-        <w:t>class does</w:t>
+        <w:t xml:space="preserve"> class does</w:t>
       </w:r>
       <w:r>
         <w:rPr>
@@ -8191,7 +8083,6 @@
           <w:rFonts w:cstheme="minorHAnsi"/>
           <w:szCs w:val="28"/>
         </w:rPr>
-        <w:lastRenderedPageBreak/>
         <w:t>Add</w:t>
       </w:r>
       <w:r>
@@ -8233,6 +8124,7 @@
         </w:rPr>
         <w:t xml:space="preserve">o </w:t>
       </w:r>
+      <w:proofErr w:type="spellStart"/>
       <w:r>
         <w:rPr>
           <w:rFonts w:ascii="Consolas" w:hAnsi="Consolas" w:cs="Consolas"/>
@@ -8241,19 +8133,13 @@
         </w:rPr>
         <w:t>PubRecord</w:t>
       </w:r>
-      <w:r>
-        <w:rPr>
-          <w:rFonts w:cstheme="minorHAnsi"/>
-          <w:szCs w:val="28"/>
-        </w:rPr>
-        <w:t xml:space="preserve"> </w:t>
-      </w:r>
-      <w:r>
-        <w:rPr>
-          <w:rFonts w:cstheme="minorHAnsi"/>
-          <w:szCs w:val="28"/>
-        </w:rPr>
-        <w:t>t</w:t>
+      <w:proofErr w:type="spellEnd"/>
+      <w:r>
+        <w:rPr>
+          <w:rFonts w:cstheme="minorHAnsi"/>
+          <w:szCs w:val="28"/>
+        </w:rPr>
+        <w:t xml:space="preserve"> t</w:t>
       </w:r>
       <w:r>
         <w:rPr>
@@ -8302,14 +8188,7 @@
           <w:rFonts w:cstheme="minorHAnsi"/>
           <w:szCs w:val="28"/>
         </w:rPr>
-        <w:t xml:space="preserve"> </w:t>
-      </w:r>
-      <w:r>
-        <w:rPr>
-          <w:rFonts w:cstheme="minorHAnsi"/>
-          <w:szCs w:val="28"/>
-        </w:rPr>
-        <w:t>h</w:t>
+        <w:t xml:space="preserve"> h</w:t>
       </w:r>
       <w:r>
         <w:rPr>
@@ -8450,14 +8329,7 @@
           <w:rFonts w:cstheme="minorHAnsi"/>
           <w:szCs w:val="28"/>
         </w:rPr>
-        <w:t>or</w:t>
-      </w:r>
-      <w:r>
-        <w:rPr>
-          <w:rFonts w:cstheme="minorHAnsi"/>
-          <w:szCs w:val="28"/>
-        </w:rPr>
-        <w:t xml:space="preserve"> </w:t>
+        <w:t xml:space="preserve">or </w:t>
       </w:r>
       <w:r>
         <w:rPr>
@@ -8581,7 +8453,22 @@
           <w:rFonts w:cstheme="minorHAnsi"/>
           <w:szCs w:val="28"/>
         </w:rPr>
-        <w:t xml:space="preserve">Another function called that returns the name of the publication using a constant character pointer. This overloaded function can not change the state of the class. </w:t>
+        <w:t xml:space="preserve">Another function called </w:t>
+      </w:r>
+      <w:r>
+        <w:rPr>
+          <w:rFonts w:cstheme="minorHAnsi"/>
+          <w:color w:val="FF0000"/>
+          <w:szCs w:val="28"/>
+        </w:rPr>
+        <w:t xml:space="preserve">name </w:t>
+      </w:r>
+      <w:r>
+        <w:rPr>
+          <w:rFonts w:cstheme="minorHAnsi"/>
+          <w:szCs w:val="28"/>
+        </w:rPr>
+        <w:t xml:space="preserve">that returns the name of the publication using a constant character pointer. This overloaded function can not change the state of the class. </w:t>
       </w:r>
     </w:p>
     <w:p>
@@ -8880,21 +8767,7 @@
           <w:rFonts w:cstheme="minorHAnsi"/>
           <w:szCs w:val="28"/>
         </w:rPr>
-        <w:t>Make sure th</w:t>
-      </w:r>
-      <w:r>
-        <w:rPr>
-          <w:rFonts w:cstheme="minorHAnsi"/>
-          <w:szCs w:val="28"/>
-        </w:rPr>
-        <w:t xml:space="preserve">is function </w:t>
-      </w:r>
-      <w:r>
-        <w:rPr>
-          <w:rFonts w:cstheme="minorHAnsi"/>
-          <w:szCs w:val="28"/>
-        </w:rPr>
-        <w:t>is incapable of changing the state of the class.</w:t>
+        <w:t>Make sure this function is incapable of changing the state of the class.</w:t>
       </w:r>
     </w:p>
     <w:p>
@@ -8919,7 +8792,34 @@
           <w:rFonts w:cstheme="minorHAnsi"/>
           <w:szCs w:val="28"/>
         </w:rPr>
-        <w:t xml:space="preserve">A function called that receives a three-digit integer from the console. If an invalid shelf number is entered, print the error message: </w:t>
+        <w:t xml:space="preserve">A function called </w:t>
+      </w:r>
+      <w:proofErr w:type="spellStart"/>
+      <w:r>
+        <w:rPr>
+          <w:rFonts w:ascii="Consolas" w:hAnsi="Consolas" w:cs="Consolas"/>
+          <w:color w:val="000000"/>
+          <w:szCs w:val="24"/>
+          <w:lang w:val="en-US"/>
+        </w:rPr>
+        <w:t>readShelfNo</w:t>
+      </w:r>
+      <w:proofErr w:type="spellEnd"/>
+      <w:r>
+        <w:rPr>
+          <w:rFonts w:ascii="Consolas" w:hAnsi="Consolas" w:cs="Consolas"/>
+          <w:color w:val="000000"/>
+          <w:szCs w:val="24"/>
+          <w:lang w:val="en-US"/>
+        </w:rPr>
+        <w:t xml:space="preserve"> </w:t>
+      </w:r>
+      <w:r>
+        <w:rPr>
+          <w:rFonts w:cstheme="minorHAnsi"/>
+          <w:szCs w:val="28"/>
+        </w:rPr>
+        <w:t xml:space="preserve">that receives a three-digit integer from the console. If an invalid shelf number is entered, print the error message: </w:t>
       </w:r>
       <w:r>
         <w:rPr>
@@ -9501,7 +9401,6 @@
           <w:sz w:val="18"/>
           <w:szCs w:val="20"/>
         </w:rPr>
-        <w:lastRenderedPageBreak/>
         <w:t>How it works:</w:t>
       </w:r>
       <w:r>
@@ -9841,109 +9740,90 @@
           <w:szCs w:val="27"/>
           <w:lang w:eastAsia="en-CA"/>
         </w:rPr>
-        <w:t>PUbRecord</w:t>
-      </w:r>
-      <w:r>
-        <w:rPr>
-          <w:rFonts w:ascii="Arial" w:eastAsia="Times New Roman" w:hAnsi="Arial" w:cs="Arial"/>
+        <w:t xml:space="preserve">PUbRecord tester program and execution sample </w:t>
+      </w:r>
+      <w:r>
+        <w:br/>
+        <w:t xml:space="preserve">Write your own tester or use the tester program provided to make sure your </w:t>
+      </w:r>
+      <w:r>
+        <w:rPr>
+          <w:rFonts w:ascii="Consolas" w:hAnsi="Consolas" w:cs="Consolas"/>
+          <w:color w:val="2B91AF"/>
+          <w:szCs w:val="24"/>
+        </w:rPr>
+        <w:t>PubRecord</w:t>
+      </w:r>
+      <w:r>
+        <w:t xml:space="preserve"> Module works correctly.</w:t>
+      </w:r>
+    </w:p>
+    <w:p>
+      <w:r>
+        <w:t xml:space="preserve">Compile your </w:t>
+      </w:r>
+      <w:r>
+        <w:rPr>
+          <w:rFonts w:ascii="Consolas" w:hAnsi="Consolas" w:cs="Consolas"/>
+          <w:color w:val="2B91AF"/>
+          <w:szCs w:val="24"/>
+        </w:rPr>
+        <w:t>PubRecord</w:t>
+      </w:r>
+      <w:r>
+        <w:t xml:space="preserve"> module with </w:t>
+      </w:r>
+      <w:r>
+        <w:rPr>
           <w:b/>
           <w:bCs/>
-          <w:caps/>
-          <w:color w:val="4599B1"/>
-          <w:sz w:val="27"/>
-          <w:szCs w:val="27"/>
-          <w:lang w:eastAsia="en-CA"/>
-        </w:rPr>
-        <w:t xml:space="preserve"> tester program and execution sample </w:t>
-      </w:r>
-      <w:r>
-        <w:br/>
-        <w:t xml:space="preserve">Write your own tester or use the tester program provided to make sure your </w:t>
-      </w:r>
-      <w:r>
-        <w:rPr>
-          <w:rFonts w:ascii="Consolas" w:hAnsi="Consolas" w:cs="Consolas"/>
-          <w:color w:val="2B91AF"/>
-          <w:szCs w:val="24"/>
-        </w:rPr>
-        <w:t>PubRecord</w:t>
-      </w:r>
-      <w:r>
-        <w:t xml:space="preserve"> </w:t>
-      </w:r>
-      <w:r>
-        <w:t>Module works correctly.</w:t>
-      </w:r>
-    </w:p>
-    <w:p>
-      <w:r>
-        <w:t xml:space="preserve">Compile your </w:t>
-      </w:r>
-      <w:r>
-        <w:rPr>
-          <w:rFonts w:ascii="Consolas" w:hAnsi="Consolas" w:cs="Consolas"/>
-          <w:color w:val="2B91AF"/>
-          <w:szCs w:val="24"/>
-        </w:rPr>
-        <w:t>PubRecord</w:t>
-      </w:r>
-      <w:r>
-        <w:t xml:space="preserve"> </w:t>
-      </w:r>
-      <w:r>
-        <w:t xml:space="preserve">module with </w:t>
+        </w:rPr>
+        <w:t>ms3</w:t>
       </w:r>
       <w:r>
         <w:rPr>
           <w:b/>
           <w:bCs/>
         </w:rPr>
-        <w:t>ms3</w:t>
+        <w:t>.cpp</w:t>
+      </w:r>
+      <w:r>
+        <w:t xml:space="preserve"> for pre-submission testing. </w:t>
+      </w:r>
+    </w:p>
+    <w:p>
+      <w:r>
+        <w:t xml:space="preserve">On Matrix compile your </w:t>
+      </w:r>
+      <w:proofErr w:type="spellStart"/>
+      <w:r>
+        <w:t>cpp</w:t>
+      </w:r>
+      <w:proofErr w:type="spellEnd"/>
+      <w:r>
+        <w:t xml:space="preserve"> files with: </w:t>
       </w:r>
       <w:r>
         <w:rPr>
           <w:b/>
           <w:bCs/>
         </w:rPr>
-        <w:t>.cpp</w:t>
-      </w:r>
-      <w:r>
-        <w:t xml:space="preserve"> for pre-submission testing. </w:t>
-      </w:r>
-    </w:p>
-    <w:p>
-      <w:r>
-        <w:t xml:space="preserve">On Matrix compile your </w:t>
+        <w:t>g++ -Wall -std=</w:t>
       </w:r>
       <w:proofErr w:type="spellStart"/>
-      <w:r>
-        <w:t>cpp</w:t>
-      </w:r>
-      <w:proofErr w:type="spellEnd"/>
-      <w:r>
-        <w:t xml:space="preserve"> files with: </w:t>
-      </w:r>
       <w:r>
         <w:rPr>
           <w:b/>
           <w:bCs/>
         </w:rPr>
-        <w:t>g++ -Wall -std=</w:t>
-      </w:r>
-      <w:proofErr w:type="spellStart"/>
+        <w:t>c++</w:t>
+      </w:r>
+      <w:proofErr w:type="spellEnd"/>
       <w:r>
         <w:rPr>
           <w:b/>
           <w:bCs/>
         </w:rPr>
-        <w:t>c++</w:t>
-      </w:r>
-      <w:proofErr w:type="spellEnd"/>
-      <w:r>
-        <w:rPr>
-          <w:b/>
-          <w:bCs/>
-        </w:rPr>
         <w:t>11</w:t>
       </w:r>
       <w:r>
@@ -9967,12 +9847,10 @@
       <w:r>
         <w:t>~</w:t>
       </w:r>
-      <w:proofErr w:type="spellStart"/>
       <w:proofErr w:type="gramStart"/>
       <w:r>
         <w:t>fardad.soleimanloo</w:t>
       </w:r>
-      <w:proofErr w:type="spellEnd"/>
       <w:proofErr w:type="gramEnd"/>
       <w:r>
         <w:t>/244/ms</w:t>
@@ -10020,20 +9898,7 @@
           <w:szCs w:val="27"/>
           <w:lang w:val="en-US"/>
         </w:rPr>
-        <w:t xml:space="preserve">Due date for Milestone </w:t>
-      </w:r>
-      <w:r>
-        <w:rPr>
-          <w:rFonts w:asciiTheme="minorBidi" w:eastAsia="Times New Roman" w:hAnsiTheme="minorBidi"/>
-          <w:b/>
-          <w:bCs/>
-          <w:caps/>
-          <w:color w:val="4599B1"/>
-          <w:sz w:val="27"/>
-          <w:szCs w:val="27"/>
-          <w:lang w:val="en-US"/>
-        </w:rPr>
-        <w:t>3</w:t>
+        <w:t>Due date for Milestone 3</w:t>
       </w:r>
     </w:p>
     <w:p>
@@ -10042,16 +9907,7 @@
       </w:pPr>
       <w:r>
         <w:br/>
-        <w:t xml:space="preserve">Suggested due date: </w:t>
-      </w:r>
-      <w:r>
-        <w:t>Saturday</w:t>
-      </w:r>
-      <w:r>
-        <w:t xml:space="preserve"> November </w:t>
-      </w:r>
-      <w:r>
-        <w:t>23</w:t>
+        <w:t>Suggested due date: Saturday November 23</w:t>
       </w:r>
       <w:r>
         <w:rPr>
@@ -10150,29 +10006,7 @@
           <w:color w:val="000000"/>
           <w:szCs w:val="28"/>
         </w:rPr>
-        <w:t>ms</w:t>
-      </w:r>
-      <w:r>
-        <w:rPr>
-          <w:rFonts w:ascii="Consolas" w:hAnsi="Consolas" w:cs="Courier New"/>
-          <w:b/>
-          <w:bCs/>
-          <w:noProof/>
-          <w:color w:val="000000"/>
-          <w:szCs w:val="28"/>
-        </w:rPr>
-        <w:t>3</w:t>
-      </w:r>
-      <w:r>
-        <w:rPr>
-          <w:rFonts w:ascii="Consolas" w:hAnsi="Consolas" w:cs="Courier New"/>
-          <w:b/>
-          <w:bCs/>
-          <w:noProof/>
-          <w:color w:val="000000"/>
-          <w:szCs w:val="28"/>
-        </w:rPr>
-        <w:t xml:space="preserve"> -due</w:t>
+        <w:t>ms3 -due</w:t>
       </w:r>
       <w:r>
         <w:rPr>
@@ -14070,7 +13904,7 @@
       </w:pPr>
     </w:pPrDefault>
   </w:docDefaults>
-  <w:latentStyles w:defLockedState="0" w:defUIPriority="99" w:defSemiHidden="0" w:defUnhideWhenUsed="0" w:defQFormat="0" w:count="375">
+  <w:latentStyles w:defLockedState="0" w:defUIPriority="99" w:defSemiHidden="0" w:defUnhideWhenUsed="0" w:defQFormat="0" w:count="376">
     <w:lsdException w:name="Normal" w:uiPriority="0" w:qFormat="1"/>
     <w:lsdException w:name="heading 1" w:uiPriority="9" w:qFormat="1"/>
     <w:lsdException w:name="heading 2" w:semiHidden="1" w:uiPriority="9" w:unhideWhenUsed="1" w:qFormat="1"/>
@@ -14176,6 +14010,7 @@
     <w:lsdException w:name="HTML Sample" w:semiHidden="1" w:unhideWhenUsed="1"/>
     <w:lsdException w:name="HTML Typewriter" w:semiHidden="1" w:unhideWhenUsed="1"/>
     <w:lsdException w:name="HTML Variable" w:semiHidden="1" w:unhideWhenUsed="1"/>
+    <w:lsdException w:name="Normal Table" w:semiHidden="1" w:unhideWhenUsed="1"/>
     <w:lsdException w:name="annotation subject" w:semiHidden="1" w:unhideWhenUsed="1"/>
     <w:lsdException w:name="No List" w:semiHidden="1" w:unhideWhenUsed="1"/>
     <w:lsdException w:name="Outline List 1" w:semiHidden="1" w:unhideWhenUsed="1"/>
@@ -14219,8 +14054,10 @@
     <w:lsdException w:name="Table Elegant" w:semiHidden="1" w:unhideWhenUsed="1"/>
     <w:lsdException w:name="Table Professional" w:semiHidden="1" w:unhideWhenUsed="1"/>
     <w:lsdException w:name="Table Subtle 1" w:semiHidden="1" w:unhideWhenUsed="1"/>
+    <w:lsdException w:name="Table Subtle 2" w:semiHidden="1" w:unhideWhenUsed="1"/>
     <w:lsdException w:name="Table Web 1" w:semiHidden="1" w:unhideWhenUsed="1"/>
     <w:lsdException w:name="Table Web 2" w:semiHidden="1" w:unhideWhenUsed="1"/>
+    <w:lsdException w:name="Table Web 3" w:semiHidden="1" w:unhideWhenUsed="1"/>
     <w:lsdException w:name="Balloon Text" w:semiHidden="1" w:unhideWhenUsed="1"/>
     <w:lsdException w:name="Table Grid" w:uiPriority="39"/>
     <w:lsdException w:name="Table Theme" w:semiHidden="1" w:unhideWhenUsed="1"/>
@@ -14443,6 +14280,7 @@
     <w:lsdException w:name="Smart Hyperlink" w:semiHidden="1" w:unhideWhenUsed="1"/>
     <w:lsdException w:name="Hashtag" w:semiHidden="1" w:unhideWhenUsed="1"/>
     <w:lsdException w:name="Unresolved Mention" w:semiHidden="1" w:unhideWhenUsed="1"/>
+    <w:lsdException w:name="Smart Link" w:semiHidden="1" w:unhideWhenUsed="1"/>
   </w:latentStyles>
   <w:style w:type="paragraph" w:default="1" w:styleId="Normal">
     <w:name w:val="Normal"/>

</xml_diff>